<commit_message>
Cleaning up the files
</commit_message>
<xml_diff>
--- a/WriteUp.docx
+++ b/WriteUp.docx
@@ -2,6 +2,71 @@
 <file path=word/document.xml><?xml version="1.0" encoding="utf-8"?>
 <w:document xmlns:wpc="http://schemas.microsoft.com/office/word/2010/wordprocessingCanvas" xmlns:mo="http://schemas.microsoft.com/office/mac/office/2008/main" xmlns:mc="http://schemas.openxmlformats.org/markup-compatibility/2006" xmlns:mv="urn:schemas-microsoft-com:mac:vml" xmlns:o="urn:schemas-microsoft-com:office:office" xmlns:r="http://schemas.openxmlformats.org/officeDocument/2006/relationships" xmlns:m="http://schemas.openxmlformats.org/officeDocument/2006/math" xmlns:v="urn:schemas-microsoft-com:vml" xmlns:wp14="http://schemas.microsoft.com/office/word/2010/wordprocessingDrawing" xmlns:wp="http://schemas.openxmlformats.org/drawingml/2006/wordprocessingDrawing" xmlns:w10="urn:schemas-microsoft-com:office:word" xmlns:w="http://schemas.openxmlformats.org/wordprocessingml/2006/main" xmlns:w14="http://schemas.microsoft.com/office/word/2010/wordml" xmlns:wpg="http://schemas.microsoft.com/office/word/2010/wordprocessingGroup" xmlns:wpi="http://schemas.microsoft.com/office/word/2010/wordprocessingInk" xmlns:wne="http://schemas.microsoft.com/office/word/2006/wordml" xmlns:wps="http://schemas.microsoft.com/office/word/2010/wordprocessingShape" mc:Ignorable="w14 wp14">
   <w:body>
+    <w:p>
+      <w:pPr>
+        <w:jc w:val="center"/>
+        <w:rPr>
+          <w:b/>
+        </w:rPr>
+      </w:pPr>
+      <w:r>
+        <w:rPr>
+          <w:b/>
+        </w:rPr>
+        <w:t>Understanding the NFL</w:t>
+      </w:r>
+    </w:p>
+    <w:p>
+      <w:pPr>
+        <w:jc w:val="center"/>
+        <w:rPr>
+          <w:b/>
+        </w:rPr>
+      </w:pPr>
+    </w:p>
+    <w:p>
+      <w:pPr>
+        <w:jc w:val="center"/>
+        <w:rPr>
+          <w:b/>
+        </w:rPr>
+      </w:pPr>
+      <w:r>
+        <w:rPr>
+          <w:b/>
+        </w:rPr>
+        <w:t>June 6, 2013</w:t>
+      </w:r>
+    </w:p>
+    <w:p>
+      <w:pPr>
+        <w:jc w:val="center"/>
+        <w:rPr>
+          <w:b/>
+        </w:rPr>
+      </w:pPr>
+    </w:p>
+    <w:p>
+      <w:pPr>
+        <w:jc w:val="center"/>
+        <w:rPr>
+          <w:b/>
+        </w:rPr>
+      </w:pPr>
+      <w:r>
+        <w:rPr>
+          <w:b/>
+        </w:rPr>
+        <w:t>Patrick McNamara</w:t>
+      </w:r>
+    </w:p>
+    <w:p>
+      <w:pPr>
+        <w:rPr>
+          <w:b/>
+        </w:rPr>
+      </w:pPr>
+    </w:p>
     <w:p>
       <w:r>
         <w:rPr>
@@ -283,7 +348,11 @@
         <w:t>The post-game perspective answers the question “given all the games and plays over all seasons, including this game, which team do we predict will win this game and what will the total score be.</w:t>
       </w:r>
       <w:r>
-        <w:t xml:space="preserve"> The former has a limited sample size but a more valuable (and challenging) question to answer, while the latter has a many-fold larger sample </w:t>
+        <w:t xml:space="preserve"> The former has a limited sample size but a more valuable (and </w:t>
+      </w:r>
+      <w:r>
+        <w:lastRenderedPageBreak/>
+        <w:t xml:space="preserve">challenging) question to answer, while the latter has a many-fold larger sample </w:t>
       </w:r>
       <w:r>
         <w:t>size and</w:t>
@@ -321,7 +390,6 @@
     </w:p>
     <w:p>
       <w:r>
-        <w:lastRenderedPageBreak/>
         <w:t xml:space="preserve">Finding the most reliable source for play-by-play data was the first big challenge. The NFL and ESPN have no APIs for box scores or other </w:t>
       </w:r>
       <w:proofErr w:type="gramStart"/>
@@ -500,7 +568,13 @@
         <w:t>winner I</w:t>
       </w:r>
       <w:r>
-        <w:t xml:space="preserve"> chose the K-Nearest Neighbors classification method, since this is a classification style problem</w:t>
+        <w:t xml:space="preserve"> chose the K-Nearest Neighbors classification </w:t>
+      </w:r>
+      <w:r>
+        <w:t>with n-fold cross-validation</w:t>
+      </w:r>
+      <w:r>
+        <w:t>, since this is a classification style problem</w:t>
       </w:r>
       <w:r>
         <w:t xml:space="preserve">. To predict points I </w:t>
@@ -614,10 +688,16 @@
         <w:t xml:space="preserve">I chose an n-fold cross-validation </w:t>
       </w:r>
       <w:r>
-        <w:t>approach with the K-nearest neighbors method because of the diverse dataset and deep dataset. With the seed set, I chose</w:t>
-      </w:r>
-      <w:r>
-        <w:t xml:space="preserve"> a 70/30 split (an 80/20 split revealed no further gains) and randomly chose 70% of the data as a training set and 30% as a test set, running it 50 times and averaging the results.</w:t>
+        <w:t>approach with the K-nearest neighbors method because of the diverse and deep dataset. With the seed set, I chose</w:t>
+      </w:r>
+      <w:r>
+        <w:t xml:space="preserve"> a 70/30 split (an 80/20 split revealed no further gains) and randomly chose 70% of the data as a training set and</w:t>
+      </w:r>
+      <w:r>
+        <w:t xml:space="preserve"> 30% as a test set, running it 10</w:t>
+      </w:r>
+      <w:r>
+        <w:t>0 times and averaging the results.</w:t>
       </w:r>
       <w:r>
         <w:t xml:space="preserve"> The predictive accur</w:t>
@@ -633,6 +713,79 @@
       </w:r>
       <w:r>
         <w:t>.</w:t>
+      </w:r>
+      <w:r>
+        <w:t xml:space="preserve"> What was most interesting was when I varied the number of neighbors to analyze; moving from the default of 5 neighbors to a range of neighbors from 1 to 10 resulted in no significant changes in accuracy (see graphic below</w:t>
+      </w:r>
+      <w:r>
+        <w:t>, note the scale on the left</w:t>
+      </w:r>
+      <w:r>
+        <w:t xml:space="preserve">). It seems </w:t>
+      </w:r>
+      <w:r>
+        <w:t>probable</w:t>
+      </w:r>
+      <w:r>
+        <w:t xml:space="preserve"> the breadth and depth of the data </w:t>
+      </w:r>
+      <w:r>
+        <w:t>minimizes the value of additional neighbors being used.</w:t>
+      </w:r>
+    </w:p>
+    <w:p>
+      <w:r>
+        <w:rPr>
+          <w:noProof/>
+        </w:rPr>
+        <w:drawing>
+          <wp:inline distT="0" distB="0" distL="0" distR="0" wp14:anchorId="0A0E9E59" wp14:editId="10D6E6B8">
+            <wp:extent cx="5486400" cy="4114800"/>
+            <wp:effectExtent l="0" t="0" r="0" b="0"/>
+            <wp:docPr id="1" name="Picture 1" descr="Untitled:Users:patrickmcnamara:Documents:figure_3.png"/>
+            <wp:cNvGraphicFramePr>
+              <a:graphicFrameLocks xmlns:a="http://schemas.openxmlformats.org/drawingml/2006/main" noChangeAspect="1"/>
+            </wp:cNvGraphicFramePr>
+            <a:graphic xmlns:a="http://schemas.openxmlformats.org/drawingml/2006/main">
+              <a:graphicData uri="http://schemas.openxmlformats.org/drawingml/2006/picture">
+                <pic:pic xmlns:pic="http://schemas.openxmlformats.org/drawingml/2006/picture">
+                  <pic:nvPicPr>
+                    <pic:cNvPr id="0" name="Picture 1" descr="Untitled:Users:patrickmcnamara:Documents:figure_3.png"/>
+                    <pic:cNvPicPr>
+                      <a:picLocks noChangeAspect="1" noChangeArrowheads="1"/>
+                    </pic:cNvPicPr>
+                  </pic:nvPicPr>
+                  <pic:blipFill>
+                    <a:blip r:embed="rId7">
+                      <a:extLst>
+                        <a:ext uri="{28A0092B-C50C-407E-A947-70E740481C1C}">
+                          <a14:useLocalDpi xmlns:a14="http://schemas.microsoft.com/office/drawing/2010/main" val="0"/>
+                        </a:ext>
+                      </a:extLst>
+                    </a:blip>
+                    <a:srcRect/>
+                    <a:stretch>
+                      <a:fillRect/>
+                    </a:stretch>
+                  </pic:blipFill>
+                  <pic:spPr bwMode="auto">
+                    <a:xfrm>
+                      <a:off x="0" y="0"/>
+                      <a:ext cx="5486400" cy="4114800"/>
+                    </a:xfrm>
+                    <a:prstGeom prst="rect">
+                      <a:avLst/>
+                    </a:prstGeom>
+                    <a:noFill/>
+                    <a:ln>
+                      <a:noFill/>
+                    </a:ln>
+                  </pic:spPr>
+                </pic:pic>
+              </a:graphicData>
+            </a:graphic>
+          </wp:inline>
+        </w:drawing>
       </w:r>
     </w:p>
     <w:p/>
@@ -673,14 +826,6 @@
         </w:rPr>
       </w:pPr>
       <m:oMath>
-        <m:r>
-          <w:rPr>
-            <w:rFonts w:ascii="Cambria Math" w:hAnsi="Cambria Math"/>
-            <w:sz w:val="40"/>
-            <w:szCs w:val="40"/>
-          </w:rPr>
-          <w:tab/>
-        </m:r>
         <m:nary>
           <m:naryPr>
             <m:chr m:val="∑"/>
@@ -929,7 +1074,6 @@
         <w:t>t to do here is plot the residuals and the fitted values to make sure we can’t detect any bias. We want it to look random, with no detectable pattern.</w:t>
       </w:r>
     </w:p>
-    <w:p/>
     <w:p>
       <w:r>
         <w:rPr>
@@ -953,7 +1097,7 @@
                     </pic:cNvPicPr>
                   </pic:nvPicPr>
                   <pic:blipFill>
-                    <a:blip r:embed="rId7">
+                    <a:blip r:embed="rId8">
                       <a:extLst>
                         <a:ext uri="{28A0092B-C50C-407E-A947-70E740481C1C}">
                           <a14:useLocalDpi xmlns:a14="http://schemas.microsoft.com/office/drawing/2010/main" val="0"/>
@@ -994,20 +1138,13 @@
         <w:t xml:space="preserve"> </w:t>
       </w:r>
       <w:r>
-        <w:t xml:space="preserve">Looking at the coefficients and standard errors, ‘season’ looks like the best candidate to drop first.  Season is just a factor variable that attempts to account for season-by-season changes in total points. After removal, the error rate doesn’t change; even though the error rate didn’t improve, that it didn’t get change at all supports its removal. </w:t>
-      </w:r>
-    </w:p>
-    <w:p>
-      <w:r>
-        <w:t xml:space="preserve">The next worst variable is ‘playoffs’, which is a binary variable indicating whether or not the game is a playoff game. It is perfectly correlated with month, as the last month is always the playoffs. After removal this brings us down to 37.6%; </w:t>
-      </w:r>
-      <w:proofErr w:type="gramStart"/>
-      <w:r>
-        <w:t>no real</w:t>
-      </w:r>
-      <w:proofErr w:type="gramEnd"/>
-      <w:r>
-        <w:t xml:space="preserve"> improvement, but again because it didn’t go up, it supports the hypothesis that it shouldn’t be in the model.</w:t>
+        <w:t>Looking at the coefficients and standard errors, ‘season’ looks like the best candidate to drop first.  Season is just a factor variable that attempts to account for season-by-season changes in total points. After removal, the error rate doesn’t change; even though the error rate didn’t improve, that it didn’t get chan</w:t>
+      </w:r>
+      <w:r>
+        <w:t xml:space="preserve">ge at all supports its removal. </w:t>
+      </w:r>
+      <w:r>
+        <w:t>The next worst variable is ‘playoffs’, which is a binary variable indicating whether or not the game is a playoff game. It is perfectly correlated with month, as the last month is always the playoffs. After removal this brings us down to 37.6%; no real improvement, but again because it didn’t go up, it supports the hypothesis that it shouldn’t be in the model.</w:t>
       </w:r>
       <w:r>
         <w:t xml:space="preserve"> ‘</w:t>
@@ -1031,6 +1168,9 @@
     <w:p/>
     <w:p>
       <w:r>
+        <w:rPr>
+          <w:noProof/>
+        </w:rPr>
         <w:drawing>
           <wp:inline distT="0" distB="0" distL="0" distR="0" wp14:anchorId="3A471223" wp14:editId="7EC512BB">
             <wp:extent cx="5486400" cy="4030345"/>
@@ -1049,7 +1189,7 @@
                     </pic:cNvPicPr>
                   </pic:nvPicPr>
                   <pic:blipFill>
-                    <a:blip r:embed="rId8">
+                    <a:blip r:embed="rId9">
                       <a:extLst>
                         <a:ext uri="{28A0092B-C50C-407E-A947-70E740481C1C}">
                           <a14:useLocalDpi xmlns:a14="http://schemas.microsoft.com/office/drawing/2010/main" val="0"/>
@@ -1084,53 +1224,105 @@
     <w:p/>
     <w:p>
       <w:r>
-        <w:t>This looks exactly like what we want to see, a nice tight cluster in the form of a line right through the middle.</w:t>
-      </w:r>
-    </w:p>
-    <w:p/>
-    <w:p/>
-    <w:p/>
-    <w:p>
-      <w:r>
-        <w:rPr>
-          <w:b/>
-        </w:rPr>
-        <w:t>Conclusion and f</w:t>
-      </w:r>
-      <w:r>
-        <w:rPr>
-          <w:b/>
-        </w:rPr>
-        <w:t>uture research</w:t>
-      </w:r>
-    </w:p>
-    <w:p/>
-    <w:p>
-      <w:r>
-        <w:t xml:space="preserve">One of the important factors missing from this exercise was weather data. The impact of temperature (see the effects of ‘month’) and precipitation cannot be understated. It’s much harder to complete passes, gain foot traction or maintain ball control in inclement weather, which depresses scoring output. Being able to more specifically quantify temperature, wind and both the amount and type of precipitation is a logical next step. Weather underground has an API that can take in </w:t>
-      </w:r>
-      <w:proofErr w:type="spellStart"/>
-      <w:r>
-        <w:t>zipcode</w:t>
-      </w:r>
-      <w:proofErr w:type="spellEnd"/>
-      <w:r>
-        <w:t xml:space="preserve"> and give historical data for a given date, so learning to build an API will be the next step and will almost certainly improve the accuracy of both.</w:t>
-      </w:r>
-    </w:p>
-    <w:p/>
-    <w:p>
-      <w:r>
-        <w:t>The other avenue for future exploration is pre-game prediction: predicting the winner and total points based on our to-date knowledge for that season. This has obvious applications for betting markets, in-game commentary and</w:t>
-      </w:r>
-      <w:r>
-        <w:t xml:space="preserve"> fantasy football.</w:t>
-      </w:r>
-      <w:r>
-        <w:t xml:space="preserve"> One would utilize similar variables, but the analysis would be a team-centric approach rather than a game-centric approach as seen here, and you would obviously be unable to include the kind of in-game data (yards gained, penalties) that are so valuable with this kind of model.</w:t>
+        <w:t xml:space="preserve">This </w:t>
+      </w:r>
+      <w:r>
+        <w:t>is</w:t>
+      </w:r>
+      <w:r>
+        <w:t xml:space="preserve"> what we want to see, a tight cluster in the form of a line </w:t>
       </w:r>
       <w:bookmarkStart w:id="0" w:name="_GoBack"/>
       <w:bookmarkEnd w:id="0"/>
+      <w:r>
+        <w:t>through the middle.</w:t>
+      </w:r>
+    </w:p>
+    <w:p/>
+    <w:p>
+      <w:r>
+        <w:rPr>
+          <w:b/>
+        </w:rPr>
+        <w:t>Conclusion and f</w:t>
+      </w:r>
+      <w:r>
+        <w:rPr>
+          <w:b/>
+        </w:rPr>
+        <w:t>uture research</w:t>
+      </w:r>
+    </w:p>
+    <w:p/>
+    <w:p>
+      <w:r>
+        <w:t>While I didn’t</w:t>
+      </w:r>
+      <w:r>
+        <w:t xml:space="preserve"> expect to be able to pred</w:t>
+      </w:r>
+      <w:r>
+        <w:t>ict points well, picking 75% of the winners based on a plethora of in-game data seems low upon further reflection, and highlights how random a sport like football really is.</w:t>
+      </w:r>
+      <w:r>
+        <w:t xml:space="preserve"> </w:t>
+      </w:r>
+      <w:r>
+        <w:t xml:space="preserve">One </w:t>
+      </w:r>
+      <w:r>
+        <w:t>important factor</w:t>
+      </w:r>
+      <w:r>
+        <w:t xml:space="preserve"> missing from this exercise was weather data. The impact of temperature (see the effects of ‘month’) and precipitation cannot be understated. It’s much harder to complete passes, gain foot traction or maintain ball control in inclement weather, which depresses scoring output. </w:t>
+      </w:r>
+      <w:r>
+        <w:t xml:space="preserve">Quantifying </w:t>
+      </w:r>
+      <w:r>
+        <w:t xml:space="preserve">temperature, wind and the amount and type of precipitation is a logical next step. Weather underground has an API that can </w:t>
+      </w:r>
+      <w:r>
+        <w:t xml:space="preserve">give historical data for a given </w:t>
+      </w:r>
+      <w:proofErr w:type="spellStart"/>
+      <w:r>
+        <w:t>zipcode</w:t>
+      </w:r>
+      <w:proofErr w:type="spellEnd"/>
+      <w:r>
+        <w:t xml:space="preserve"> and </w:t>
+      </w:r>
+      <w:r>
+        <w:t xml:space="preserve">date, so learning to build </w:t>
+      </w:r>
+      <w:r>
+        <w:t>that</w:t>
+      </w:r>
+      <w:r>
+        <w:t xml:space="preserve"> </w:t>
+      </w:r>
+      <w:r>
+        <w:t>is a</w:t>
+      </w:r>
+      <w:r>
+        <w:t xml:space="preserve"> next step and will </w:t>
+      </w:r>
+      <w:r>
+        <w:t>certainly improve accuracy.</w:t>
+      </w:r>
+    </w:p>
+    <w:p/>
+    <w:p>
+      <w:r>
+        <w:t>The other avenue for future exploration is pre-game prediction: predicting the winner and total points based on our to-date knowledge for that season. This has obvious applications for betting markets, in-game commentary and</w:t>
+      </w:r>
+      <w:r>
+        <w:t xml:space="preserve"> fantasy football.</w:t>
+      </w:r>
+      <w:r>
+        <w:t xml:space="preserve"> One would utilize similar variables, but the analysis would be a team-centric approach rather than a game-centric approach as seen here, and you would obviously be unable to include the kind of in-game data (yards gained, penalties) that are so valuable with this kind of model.</w:t>
+      </w:r>
     </w:p>
     <w:sectPr>
       <w:pgSz w:w="12240" w:h="15840"/>
@@ -2041,527 +2233,6 @@
     </w:rPr>
   </w:style>
 </w:styles>
-</file>
-
-<file path=word/glossary/document.xml><?xml version="1.0" encoding="utf-8"?>
-<w:glossaryDocument xmlns:wpc="http://schemas.microsoft.com/office/word/2010/wordprocessingCanvas" xmlns:mo="http://schemas.microsoft.com/office/mac/office/2008/main" xmlns:mc="http://schemas.openxmlformats.org/markup-compatibility/2006" xmlns:mv="urn:schemas-microsoft-com:mac:vml" xmlns:o="urn:schemas-microsoft-com:office:office" xmlns:r="http://schemas.openxmlformats.org/officeDocument/2006/relationships" xmlns:m="http://schemas.openxmlformats.org/officeDocument/2006/math" xmlns:v="urn:schemas-microsoft-com:vml" xmlns:wp14="http://schemas.microsoft.com/office/word/2010/wordprocessingDrawing" xmlns:wp="http://schemas.openxmlformats.org/drawingml/2006/wordprocessingDrawing" xmlns:w10="urn:schemas-microsoft-com:office:word" xmlns:w="http://schemas.openxmlformats.org/wordprocessingml/2006/main" xmlns:w14="http://schemas.microsoft.com/office/word/2010/wordml" xmlns:wpg="http://schemas.microsoft.com/office/word/2010/wordprocessingGroup" xmlns:wpi="http://schemas.microsoft.com/office/word/2010/wordprocessingInk" xmlns:wne="http://schemas.microsoft.com/office/word/2006/wordml" xmlns:wps="http://schemas.microsoft.com/office/word/2010/wordprocessingShape" mc:Ignorable="w14 wp14"/>
-</file>
-
-<file path=word/glossary/fontTable.xml><?xml version="1.0" encoding="utf-8"?>
-<w:fonts xmlns:mc="http://schemas.openxmlformats.org/markup-compatibility/2006" xmlns:r="http://schemas.openxmlformats.org/officeDocument/2006/relationships" xmlns:w="http://schemas.openxmlformats.org/wordprocessingml/2006/main" xmlns:w14="http://schemas.microsoft.com/office/word/2010/wordml" mc:Ignorable="w14">
-  <w:font w:name="Symbol">
-    <w:panose1 w:val="00000000000000000000"/>
-    <w:charset w:val="02"/>
-    <w:family w:val="auto"/>
-    <w:pitch w:val="variable"/>
-    <w:sig w:usb0="00000000" w:usb1="10000000" w:usb2="00000000" w:usb3="00000000" w:csb0="80000000" w:csb1="00000000"/>
-  </w:font>
-  <w:font w:name="Times New Roman">
-    <w:panose1 w:val="02020603050405020304"/>
-    <w:charset w:val="00"/>
-    <w:family w:val="auto"/>
-    <w:pitch w:val="variable"/>
-    <w:sig w:usb0="E0002AFF" w:usb1="C0007841" w:usb2="00000009" w:usb3="00000000" w:csb0="000001FF" w:csb1="00000000"/>
-  </w:font>
-  <w:font w:name="Courier New">
-    <w:panose1 w:val="02070309020205020404"/>
-    <w:charset w:val="00"/>
-    <w:family w:val="auto"/>
-    <w:pitch w:val="variable"/>
-    <w:sig w:usb0="E0002AFF" w:usb1="C0007843" w:usb2="00000009" w:usb3="00000000" w:csb0="000001FF" w:csb1="00000000"/>
-  </w:font>
-  <w:font w:name="Wingdings">
-    <w:panose1 w:val="05000000000000000000"/>
-    <w:charset w:val="02"/>
-    <w:family w:val="auto"/>
-    <w:pitch w:val="variable"/>
-    <w:sig w:usb0="00000000" w:usb1="10000000" w:usb2="00000000" w:usb3="00000000" w:csb0="80000000" w:csb1="00000000"/>
-  </w:font>
-  <w:font w:name="Cambria">
-    <w:panose1 w:val="02040503050406030204"/>
-    <w:charset w:val="00"/>
-    <w:family w:val="auto"/>
-    <w:pitch w:val="variable"/>
-    <w:sig w:usb0="E00002FF" w:usb1="400004FF" w:usb2="00000000" w:usb3="00000000" w:csb0="0000019F" w:csb1="00000000"/>
-  </w:font>
-  <w:font w:name="ＭＳ 明朝">
-    <w:charset w:val="4E"/>
-    <w:family w:val="auto"/>
-    <w:pitch w:val="variable"/>
-    <w:sig w:usb0="00000001" w:usb1="08070000" w:usb2="00000010" w:usb3="00000000" w:csb0="00020000" w:csb1="00000000"/>
-  </w:font>
-  <w:font w:name="Calibri">
-    <w:panose1 w:val="020F0502020204030204"/>
-    <w:charset w:val="00"/>
-    <w:family w:val="auto"/>
-    <w:pitch w:val="variable"/>
-    <w:sig w:usb0="E10002FF" w:usb1="4000ACFF" w:usb2="00000009" w:usb3="00000000" w:csb0="0000019F" w:csb1="00000000"/>
-  </w:font>
-  <w:font w:name="ＭＳ ゴシック">
-    <w:charset w:val="4E"/>
-    <w:family w:val="auto"/>
-    <w:pitch w:val="variable"/>
-    <w:sig w:usb0="00000001" w:usb1="08070000" w:usb2="00000010" w:usb3="00000000" w:csb0="00020000" w:csb1="00000000"/>
-  </w:font>
-  <w:font w:name="Lucida Grande">
-    <w:panose1 w:val="020B0600040502020204"/>
-    <w:charset w:val="00"/>
-    <w:family w:val="auto"/>
-    <w:pitch w:val="variable"/>
-    <w:sig w:usb0="E1000AEF" w:usb1="5000A1FF" w:usb2="00000000" w:usb3="00000000" w:csb0="000001BF" w:csb1="00000000"/>
-  </w:font>
-  <w:font w:name="Cambria Math">
-    <w:panose1 w:val="02040503050406030204"/>
-    <w:charset w:val="00"/>
-    <w:family w:val="auto"/>
-    <w:pitch w:val="variable"/>
-    <w:sig w:usb0="E00002FF" w:usb1="420024FF" w:usb2="00000000" w:usb3="00000000" w:csb0="0000019F" w:csb1="00000000"/>
-  </w:font>
-  <w:font w:name="Arial">
-    <w:panose1 w:val="020B0604020202020204"/>
-    <w:charset w:val="00"/>
-    <w:family w:val="auto"/>
-    <w:pitch w:val="variable"/>
-    <w:sig w:usb0="E0002AFF" w:usb1="C0007843" w:usb2="00000009" w:usb3="00000000" w:csb0="000001FF" w:csb1="00000000"/>
-  </w:font>
-</w:fonts>
-</file>
-
-<file path=word/glossary/settings.xml><?xml version="1.0" encoding="utf-8"?>
-<w:settings xmlns:mc="http://schemas.openxmlformats.org/markup-compatibility/2006" xmlns:o="urn:schemas-microsoft-com:office:office" xmlns:r="http://schemas.openxmlformats.org/officeDocument/2006/relationships" xmlns:m="http://schemas.openxmlformats.org/officeDocument/2006/math" xmlns:v="urn:schemas-microsoft-com:vml" xmlns:w10="urn:schemas-microsoft-com:office:word" xmlns:w="http://schemas.openxmlformats.org/wordprocessingml/2006/main" xmlns:w14="http://schemas.microsoft.com/office/word/2010/wordml" xmlns:sl="http://schemas.openxmlformats.org/schemaLibrary/2006/main" mc:Ignorable="w14">
-  <w:view w:val="normal"/>
-  <w:defaultTabStop w:val="720"/>
-  <w:characterSpacingControl w:val="doNotCompress"/>
-  <w:compat>
-    <w:useFELayout/>
-    <w:compatSetting w:name="compatibilityMode" w:uri="http://schemas.microsoft.com/office/word" w:val="14"/>
-    <w:compatSetting w:name="overrideTableStyleFontSizeAndJustification" w:uri="http://schemas.microsoft.com/office/word" w:val="1"/>
-    <w:compatSetting w:name="enableOpenTypeFeatures" w:uri="http://schemas.microsoft.com/office/word" w:val="1"/>
-    <w:compatSetting w:name="doNotFlipMirrorIndents" w:uri="http://schemas.microsoft.com/office/word" w:val="1"/>
-  </w:compat>
-  <w:rsids>
-    <w:rsidRoot w:val="007729BD"/>
-    <w:rsid w:val="007729BD"/>
-  </w:rsids>
-  <m:mathPr>
-    <m:mathFont m:val="Cambria Math"/>
-    <m:brkBin m:val="before"/>
-    <m:brkBinSub m:val="--"/>
-    <m:smallFrac m:val="0"/>
-    <m:dispDef/>
-    <m:lMargin m:val="0"/>
-    <m:rMargin m:val="0"/>
-    <m:defJc m:val="centerGroup"/>
-    <m:wrapIndent m:val="1440"/>
-    <m:intLim m:val="subSup"/>
-    <m:naryLim m:val="undOvr"/>
-  </m:mathPr>
-  <w:themeFontLang w:val="en-US" w:eastAsia="ja-JP"/>
-  <w:clrSchemeMapping w:bg1="light1" w:t1="dark1" w:bg2="light2" w:t2="dark2" w:accent1="accent1" w:accent2="accent2" w:accent3="accent3" w:accent4="accent4" w:accent5="accent5" w:accent6="accent6" w:hyperlink="hyperlink" w:followedHyperlink="followedHyperlink"/>
-  <w:doNotAutoCompressPictures/>
-  <w:decimalSymbol w:val="."/>
-  <w:listSeparator w:val=","/>
-  <w14:defaultImageDpi w14:val="300"/>
-</w:settings>
-</file>
-
-<file path=word/glossary/styles.xml><?xml version="1.0" encoding="utf-8"?>
-<w:styles xmlns:mc="http://schemas.openxmlformats.org/markup-compatibility/2006" xmlns:r="http://schemas.openxmlformats.org/officeDocument/2006/relationships" xmlns:w="http://schemas.openxmlformats.org/wordprocessingml/2006/main" xmlns:w14="http://schemas.microsoft.com/office/word/2010/wordml" mc:Ignorable="w14">
-  <w:docDefaults>
-    <w:rPrDefault>
-      <w:rPr>
-        <w:rFonts w:asciiTheme="minorHAnsi" w:eastAsiaTheme="minorEastAsia" w:hAnsiTheme="minorHAnsi" w:cstheme="minorBidi"/>
-        <w:sz w:val="24"/>
-        <w:szCs w:val="24"/>
-        <w:lang w:val="en-US" w:eastAsia="ja-JP" w:bidi="ar-SA"/>
-      </w:rPr>
-    </w:rPrDefault>
-    <w:pPrDefault/>
-  </w:docDefaults>
-  <w:latentStyles w:defLockedState="0" w:defUIPriority="99" w:defSemiHidden="1" w:defUnhideWhenUsed="1" w:defQFormat="0" w:count="276">
-    <w:lsdException w:name="Normal" w:semiHidden="0" w:uiPriority="0" w:unhideWhenUsed="0" w:qFormat="1"/>
-    <w:lsdException w:name="heading 1" w:semiHidden="0" w:uiPriority="9" w:unhideWhenUsed="0" w:qFormat="1"/>
-    <w:lsdException w:name="heading 2" w:uiPriority="9" w:qFormat="1"/>
-    <w:lsdException w:name="heading 3" w:uiPriority="9" w:qFormat="1"/>
-    <w:lsdException w:name="heading 4" w:uiPriority="9" w:qFormat="1"/>
-    <w:lsdException w:name="heading 5" w:uiPriority="9" w:qFormat="1"/>
-    <w:lsdException w:name="heading 6" w:uiPriority="9" w:qFormat="1"/>
-    <w:lsdException w:name="heading 7" w:uiPriority="9" w:qFormat="1"/>
-    <w:lsdException w:name="heading 8" w:uiPriority="9" w:qFormat="1"/>
-    <w:lsdException w:name="heading 9" w:uiPriority="9" w:qFormat="1"/>
-    <w:lsdException w:name="toc 1" w:uiPriority="39"/>
-    <w:lsdException w:name="toc 2" w:uiPriority="39"/>
-    <w:lsdException w:name="toc 3" w:uiPriority="39"/>
-    <w:lsdException w:name="toc 4" w:uiPriority="39"/>
-    <w:lsdException w:name="toc 5" w:uiPriority="39"/>
-    <w:lsdException w:name="toc 6" w:uiPriority="39"/>
-    <w:lsdException w:name="toc 7" w:uiPriority="39"/>
-    <w:lsdException w:name="toc 8" w:uiPriority="39"/>
-    <w:lsdException w:name="toc 9" w:uiPriority="39"/>
-    <w:lsdException w:name="caption" w:uiPriority="35" w:qFormat="1"/>
-    <w:lsdException w:name="Title" w:semiHidden="0" w:uiPriority="10" w:unhideWhenUsed="0" w:qFormat="1"/>
-    <w:lsdException w:name="Default Paragraph Font" w:uiPriority="1"/>
-    <w:lsdException w:name="Subtitle" w:semiHidden="0" w:uiPriority="11" w:unhideWhenUsed="0" w:qFormat="1"/>
-    <w:lsdException w:name="Strong" w:semiHidden="0" w:uiPriority="22" w:unhideWhenUsed="0" w:qFormat="1"/>
-    <w:lsdException w:name="Emphasis" w:semiHidden="0" w:uiPriority="20" w:unhideWhenUsed="0" w:qFormat="1"/>
-    <w:lsdException w:name="Table Grid" w:semiHidden="0" w:uiPriority="59" w:unhideWhenUsed="0"/>
-    <w:lsdException w:name="Placeholder Text" w:unhideWhenUsed="0"/>
-    <w:lsdException w:name="No Spacing" w:semiHidden="0" w:uiPriority="1" w:unhideWhenUsed="0" w:qFormat="1"/>
-    <w:lsdException w:name="Light Shading" w:semiHidden="0" w:uiPriority="60" w:unhideWhenUsed="0"/>
-    <w:lsdException w:name="Light List" w:semiHidden="0" w:uiPriority="61" w:unhideWhenUsed="0"/>
-    <w:lsdException w:name="Light Grid" w:semiHidden="0" w:uiPriority="62" w:unhideWhenUsed="0"/>
-    <w:lsdException w:name="Medium Shading 1" w:semiHidden="0" w:uiPriority="63" w:unhideWhenUsed="0"/>
-    <w:lsdException w:name="Medium Shading 2" w:semiHidden="0" w:uiPriority="64" w:unhideWhenUsed="0"/>
-    <w:lsdException w:name="Medium List 1" w:semiHidden="0" w:uiPriority="65" w:unhideWhenUsed="0"/>
-    <w:lsdException w:name="Medium List 2" w:semiHidden="0" w:uiPriority="66" w:unhideWhenUsed="0"/>
-    <w:lsdException w:name="Medium Grid 1" w:semiHidden="0" w:uiPriority="67" w:unhideWhenUsed="0"/>
-    <w:lsdException w:name="Medium Grid 2" w:semiHidden="0" w:uiPriority="68" w:unhideWhenUsed="0"/>
-    <w:lsdException w:name="Medium Grid 3" w:semiHidden="0" w:uiPriority="69" w:unhideWhenUsed="0"/>
-    <w:lsdException w:name="Dark List" w:semiHidden="0" w:uiPriority="70" w:unhideWhenUsed="0"/>
-    <w:lsdException w:name="Colorful Shading" w:semiHidden="0" w:uiPriority="71" w:unhideWhenUsed="0"/>
-    <w:lsdException w:name="Colorful List" w:semiHidden="0" w:uiPriority="72" w:unhideWhenUsed="0"/>
-    <w:lsdException w:name="Colorful Grid" w:semiHidden="0" w:uiPriority="73" w:unhideWhenUsed="0"/>
-    <w:lsdException w:name="Light Shading Accent 1" w:semiHidden="0" w:uiPriority="60" w:unhideWhenUsed="0"/>
-    <w:lsdException w:name="Light List Accent 1" w:semiHidden="0" w:uiPriority="61" w:unhideWhenUsed="0"/>
-    <w:lsdException w:name="Light Grid Accent 1" w:semiHidden="0" w:uiPriority="62" w:unhideWhenUsed="0"/>
-    <w:lsdException w:name="Medium Shading 1 Accent 1" w:semiHidden="0" w:uiPriority="63" w:unhideWhenUsed="0"/>
-    <w:lsdException w:name="Medium Shading 2 Accent 1" w:semiHidden="0" w:uiPriority="64" w:unhideWhenUsed="0"/>
-    <w:lsdException w:name="Medium List 1 Accent 1" w:semiHidden="0" w:uiPriority="65" w:unhideWhenUsed="0"/>
-    <w:lsdException w:name="Revision" w:unhideWhenUsed="0"/>
-    <w:lsdException w:name="List Paragraph" w:semiHidden="0" w:uiPriority="34" w:unhideWhenUsed="0" w:qFormat="1"/>
-    <w:lsdException w:name="Quote" w:semiHidden="0" w:uiPriority="29" w:unhideWhenUsed="0" w:qFormat="1"/>
-    <w:lsdException w:name="Intense Quote" w:semiHidden="0" w:uiPriority="30" w:unhideWhenUsed="0" w:qFormat="1"/>
-    <w:lsdException w:name="Medium List 2 Accent 1" w:semiHidden="0" w:uiPriority="66" w:unhideWhenUsed="0"/>
-    <w:lsdException w:name="Medium Grid 1 Accent 1" w:semiHidden="0" w:uiPriority="67" w:unhideWhenUsed="0"/>
-    <w:lsdException w:name="Medium Grid 2 Accent 1" w:semiHidden="0" w:uiPriority="68" w:unhideWhenUsed="0"/>
-    <w:lsdException w:name="Medium Grid 3 Accent 1" w:semiHidden="0" w:uiPriority="69" w:unhideWhenUsed="0"/>
-    <w:lsdException w:name="Dark List Accent 1" w:semiHidden="0" w:uiPriority="70" w:unhideWhenUsed="0"/>
-    <w:lsdException w:name="Colorful Shading Accent 1" w:semiHidden="0" w:uiPriority="71" w:unhideWhenUsed="0"/>
-    <w:lsdException w:name="Colorful List Accent 1" w:semiHidden="0" w:uiPriority="72" w:unhideWhenUsed="0"/>
-    <w:lsdException w:name="Colorful Grid Accent 1" w:semiHidden="0" w:uiPriority="73" w:unhideWhenUsed="0"/>
-    <w:lsdException w:name="Light Shading Accent 2" w:semiHidden="0" w:uiPriority="60" w:unhideWhenUsed="0"/>
-    <w:lsdException w:name="Light List Accent 2" w:semiHidden="0" w:uiPriority="61" w:unhideWhenUsed="0"/>
-    <w:lsdException w:name="Light Grid Accent 2" w:semiHidden="0" w:uiPriority="62" w:unhideWhenUsed="0"/>
-    <w:lsdException w:name="Medium Shading 1 Accent 2" w:semiHidden="0" w:uiPriority="63" w:unhideWhenUsed="0"/>
-    <w:lsdException w:name="Medium Shading 2 Accent 2" w:semiHidden="0" w:uiPriority="64" w:unhideWhenUsed="0"/>
-    <w:lsdException w:name="Medium List 1 Accent 2" w:semiHidden="0" w:uiPriority="65" w:unhideWhenUsed="0"/>
-    <w:lsdException w:name="Medium List 2 Accent 2" w:semiHidden="0" w:uiPriority="66" w:unhideWhenUsed="0"/>
-    <w:lsdException w:name="Medium Grid 1 Accent 2" w:semiHidden="0" w:uiPriority="67" w:unhideWhenUsed="0"/>
-    <w:lsdException w:name="Medium Grid 2 Accent 2" w:semiHidden="0" w:uiPriority="68" w:unhideWhenUsed="0"/>
-    <w:lsdException w:name="Medium Grid 3 Accent 2" w:semiHidden="0" w:uiPriority="69" w:unhideWhenUsed="0"/>
-    <w:lsdException w:name="Dark List Accent 2" w:semiHidden="0" w:uiPriority="70" w:unhideWhenUsed="0"/>
-    <w:lsdException w:name="Colorful Shading Accent 2" w:semiHidden="0" w:uiPriority="71" w:unhideWhenUsed="0"/>
-    <w:lsdException w:name="Colorful List Accent 2" w:semiHidden="0" w:uiPriority="72" w:unhideWhenUsed="0"/>
-    <w:lsdException w:name="Colorful Grid Accent 2" w:semiHidden="0" w:uiPriority="73" w:unhideWhenUsed="0"/>
-    <w:lsdException w:name="Light Shading Accent 3" w:semiHidden="0" w:uiPriority="60" w:unhideWhenUsed="0"/>
-    <w:lsdException w:name="Light List Accent 3" w:semiHidden="0" w:uiPriority="61" w:unhideWhenUsed="0"/>
-    <w:lsdException w:name="Light Grid Accent 3" w:semiHidden="0" w:uiPriority="62" w:unhideWhenUsed="0"/>
-    <w:lsdException w:name="Medium Shading 1 Accent 3" w:semiHidden="0" w:uiPriority="63" w:unhideWhenUsed="0"/>
-    <w:lsdException w:name="Medium Shading 2 Accent 3" w:semiHidden="0" w:uiPriority="64" w:unhideWhenUsed="0"/>
-    <w:lsdException w:name="Medium List 1 Accent 3" w:semiHidden="0" w:uiPriority="65" w:unhideWhenUsed="0"/>
-    <w:lsdException w:name="Medium List 2 Accent 3" w:semiHidden="0" w:uiPriority="66" w:unhideWhenUsed="0"/>
-    <w:lsdException w:name="Medium Grid 1 Accent 3" w:semiHidden="0" w:uiPriority="67" w:unhideWhenUsed="0"/>
-    <w:lsdException w:name="Medium Grid 2 Accent 3" w:semiHidden="0" w:uiPriority="68" w:unhideWhenUsed="0"/>
-    <w:lsdException w:name="Medium Grid 3 Accent 3" w:semiHidden="0" w:uiPriority="69" w:unhideWhenUsed="0"/>
-    <w:lsdException w:name="Dark List Accent 3" w:semiHidden="0" w:uiPriority="70" w:unhideWhenUsed="0"/>
-    <w:lsdException w:name="Colorful Shading Accent 3" w:semiHidden="0" w:uiPriority="71" w:unhideWhenUsed="0"/>
-    <w:lsdException w:name="Colorful List Accent 3" w:semiHidden="0" w:uiPriority="72" w:unhideWhenUsed="0"/>
-    <w:lsdException w:name="Colorful Grid Accent 3" w:semiHidden="0" w:uiPriority="73" w:unhideWhenUsed="0"/>
-    <w:lsdException w:name="Light Shading Accent 4" w:semiHidden="0" w:uiPriority="60" w:unhideWhenUsed="0"/>
-    <w:lsdException w:name="Light List Accent 4" w:semiHidden="0" w:uiPriority="61" w:unhideWhenUsed="0"/>
-    <w:lsdException w:name="Light Grid Accent 4" w:semiHidden="0" w:uiPriority="62" w:unhideWhenUsed="0"/>
-    <w:lsdException w:name="Medium Shading 1 Accent 4" w:semiHidden="0" w:uiPriority="63" w:unhideWhenUsed="0"/>
-    <w:lsdException w:name="Medium Shading 2 Accent 4" w:semiHidden="0" w:uiPriority="64" w:unhideWhenUsed="0"/>
-    <w:lsdException w:name="Medium List 1 Accent 4" w:semiHidden="0" w:uiPriority="65" w:unhideWhenUsed="0"/>
-    <w:lsdException w:name="Medium List 2 Accent 4" w:semiHidden="0" w:uiPriority="66" w:unhideWhenUsed="0"/>
-    <w:lsdException w:name="Medium Grid 1 Accent 4" w:semiHidden="0" w:uiPriority="67" w:unhideWhenUsed="0"/>
-    <w:lsdException w:name="Medium Grid 2 Accent 4" w:semiHidden="0" w:uiPriority="68" w:unhideWhenUsed="0"/>
-    <w:lsdException w:name="Medium Grid 3 Accent 4" w:semiHidden="0" w:uiPriority="69" w:unhideWhenUsed="0"/>
-    <w:lsdException w:name="Dark List Accent 4" w:semiHidden="0" w:uiPriority="70" w:unhideWhenUsed="0"/>
-    <w:lsdException w:name="Colorful Shading Accent 4" w:semiHidden="0" w:uiPriority="71" w:unhideWhenUsed="0"/>
-    <w:lsdException w:name="Colorful List Accent 4" w:semiHidden="0" w:uiPriority="72" w:unhideWhenUsed="0"/>
-    <w:lsdException w:name="Colorful Grid Accent 4" w:semiHidden="0" w:uiPriority="73" w:unhideWhenUsed="0"/>
-    <w:lsdException w:name="Light Shading Accent 5" w:semiHidden="0" w:uiPriority="60" w:unhideWhenUsed="0"/>
-    <w:lsdException w:name="Light List Accent 5" w:semiHidden="0" w:uiPriority="61" w:unhideWhenUsed="0"/>
-    <w:lsdException w:name="Light Grid Accent 5" w:semiHidden="0" w:uiPriority="62" w:unhideWhenUsed="0"/>
-    <w:lsdException w:name="Medium Shading 1 Accent 5" w:semiHidden="0" w:uiPriority="63" w:unhideWhenUsed="0"/>
-    <w:lsdException w:name="Medium Shading 2 Accent 5" w:semiHidden="0" w:uiPriority="64" w:unhideWhenUsed="0"/>
-    <w:lsdException w:name="Medium List 1 Accent 5" w:semiHidden="0" w:uiPriority="65" w:unhideWhenUsed="0"/>
-    <w:lsdException w:name="Medium List 2 Accent 5" w:semiHidden="0" w:uiPriority="66" w:unhideWhenUsed="0"/>
-    <w:lsdException w:name="Medium Grid 1 Accent 5" w:semiHidden="0" w:uiPriority="67" w:unhideWhenUsed="0"/>
-    <w:lsdException w:name="Medium Grid 2 Accent 5" w:semiHidden="0" w:uiPriority="68" w:unhideWhenUsed="0"/>
-    <w:lsdException w:name="Medium Grid 3 Accent 5" w:semiHidden="0" w:uiPriority="69" w:unhideWhenUsed="0"/>
-    <w:lsdException w:name="Dark List Accent 5" w:semiHidden="0" w:uiPriority="70" w:unhideWhenUsed="0"/>
-    <w:lsdException w:name="Colorful Shading Accent 5" w:semiHidden="0" w:uiPriority="71" w:unhideWhenUsed="0"/>
-    <w:lsdException w:name="Colorful List Accent 5" w:semiHidden="0" w:uiPriority="72" w:unhideWhenUsed="0"/>
-    <w:lsdException w:name="Colorful Grid Accent 5" w:semiHidden="0" w:uiPriority="73" w:unhideWhenUsed="0"/>
-    <w:lsdException w:name="Light Shading Accent 6" w:semiHidden="0" w:uiPriority="60" w:unhideWhenUsed="0"/>
-    <w:lsdException w:name="Light List Accent 6" w:semiHidden="0" w:uiPriority="61" w:unhideWhenUsed="0"/>
-    <w:lsdException w:name="Light Grid Accent 6" w:semiHidden="0" w:uiPriority="62" w:unhideWhenUsed="0"/>
-    <w:lsdException w:name="Medium Shading 1 Accent 6" w:semiHidden="0" w:uiPriority="63" w:unhideWhenUsed="0"/>
-    <w:lsdException w:name="Medium Shading 2 Accent 6" w:semiHidden="0" w:uiPriority="64" w:unhideWhenUsed="0"/>
-    <w:lsdException w:name="Medium List 1 Accent 6" w:semiHidden="0" w:uiPriority="65" w:unhideWhenUsed="0"/>
-    <w:lsdException w:name="Medium List 2 Accent 6" w:semiHidden="0" w:uiPriority="66" w:unhideWhenUsed="0"/>
-    <w:lsdException w:name="Medium Grid 1 Accent 6" w:semiHidden="0" w:uiPriority="67" w:unhideWhenUsed="0"/>
-    <w:lsdException w:name="Medium Grid 2 Accent 6" w:semiHidden="0" w:uiPriority="68" w:unhideWhenUsed="0"/>
-    <w:lsdException w:name="Medium Grid 3 Accent 6" w:semiHidden="0" w:uiPriority="69" w:unhideWhenUsed="0"/>
-    <w:lsdException w:name="Dark List Accent 6" w:semiHidden="0" w:uiPriority="70" w:unhideWhenUsed="0"/>
-    <w:lsdException w:name="Colorful Shading Accent 6" w:semiHidden="0" w:uiPriority="71" w:unhideWhenUsed="0"/>
-    <w:lsdException w:name="Colorful List Accent 6" w:semiHidden="0" w:uiPriority="72" w:unhideWhenUsed="0"/>
-    <w:lsdException w:name="Colorful Grid Accent 6" w:semiHidden="0" w:uiPriority="73" w:unhideWhenUsed="0"/>
-    <w:lsdException w:name="Subtle Emphasis" w:semiHidden="0" w:uiPriority="19" w:unhideWhenUsed="0" w:qFormat="1"/>
-    <w:lsdException w:name="Intense Emphasis" w:semiHidden="0" w:uiPriority="21" w:unhideWhenUsed="0" w:qFormat="1"/>
-    <w:lsdException w:name="Subtle Reference" w:semiHidden="0" w:uiPriority="31" w:unhideWhenUsed="0" w:qFormat="1"/>
-    <w:lsdException w:name="Intense Reference" w:semiHidden="0" w:uiPriority="32" w:unhideWhenUsed="0" w:qFormat="1"/>
-    <w:lsdException w:name="Book Title" w:semiHidden="0" w:uiPriority="33" w:unhideWhenUsed="0" w:qFormat="1"/>
-    <w:lsdException w:name="Bibliography" w:uiPriority="37"/>
-    <w:lsdException w:name="TOC Heading" w:uiPriority="39" w:qFormat="1"/>
-  </w:latentStyles>
-  <w:style w:type="paragraph" w:default="1" w:styleId="Normal">
-    <w:name w:val="Normal"/>
-    <w:qFormat/>
-  </w:style>
-  <w:style w:type="character" w:default="1" w:styleId="DefaultParagraphFont">
-    <w:name w:val="Default Paragraph Font"/>
-    <w:uiPriority w:val="1"/>
-    <w:semiHidden/>
-    <w:unhideWhenUsed/>
-  </w:style>
-  <w:style w:type="table" w:default="1" w:styleId="TableNormal">
-    <w:name w:val="Normal Table"/>
-    <w:uiPriority w:val="99"/>
-    <w:semiHidden/>
-    <w:unhideWhenUsed/>
-    <w:tblPr>
-      <w:tblInd w:w="0" w:type="dxa"/>
-      <w:tblCellMar>
-        <w:top w:w="0" w:type="dxa"/>
-        <w:left w:w="108" w:type="dxa"/>
-        <w:bottom w:w="0" w:type="dxa"/>
-        <w:right w:w="108" w:type="dxa"/>
-      </w:tblCellMar>
-    </w:tblPr>
-  </w:style>
-  <w:style w:type="numbering" w:default="1" w:styleId="NoList">
-    <w:name w:val="No List"/>
-    <w:uiPriority w:val="99"/>
-    <w:semiHidden/>
-    <w:unhideWhenUsed/>
-  </w:style>
-  <w:style w:type="character" w:styleId="PlaceholderText">
-    <w:name w:val="Placeholder Text"/>
-    <w:basedOn w:val="DefaultParagraphFont"/>
-    <w:uiPriority w:val="99"/>
-    <w:semiHidden/>
-    <w:rsid w:val="007729BD"/>
-    <w:rPr>
-      <w:color w:val="808080"/>
-    </w:rPr>
-  </w:style>
-</w:styles>
-</file>
-
-<file path=word/glossary/stylesWithEffects.xml><?xml version="1.0" encoding="utf-8"?>
-<w:styles xmlns:wpc="http://schemas.microsoft.com/office/word/2010/wordprocessingCanvas" xmlns:mo="http://schemas.microsoft.com/office/mac/office/2008/main" xmlns:mc="http://schemas.openxmlformats.org/markup-compatibility/2006" xmlns:mv="urn:schemas-microsoft-com:mac:vml" xmlns:o="urn:schemas-microsoft-com:office:office" xmlns:r="http://schemas.openxmlformats.org/officeDocument/2006/relationships" xmlns:m="http://schemas.openxmlformats.org/officeDocument/2006/math" xmlns:v="urn:schemas-microsoft-com:vml" xmlns:wp14="http://schemas.microsoft.com/office/word/2010/wordprocessingDrawing" xmlns:wp="http://schemas.openxmlformats.org/drawingml/2006/wordprocessingDrawing" xmlns:w10="urn:schemas-microsoft-com:office:word" xmlns:w="http://schemas.openxmlformats.org/wordprocessingml/2006/main" xmlns:w14="http://schemas.microsoft.com/office/word/2010/wordml" xmlns:wpg="http://schemas.microsoft.com/office/word/2010/wordprocessingGroup" xmlns:wpi="http://schemas.microsoft.com/office/word/2010/wordprocessingInk" xmlns:wne="http://schemas.microsoft.com/office/word/2006/wordml" xmlns:wps="http://schemas.microsoft.com/office/word/2010/wordprocessingShape" mc:Ignorable="w14 wp14">
-  <w:docDefaults>
-    <w:rPrDefault>
-      <w:rPr>
-        <w:rFonts w:asciiTheme="minorHAnsi" w:eastAsiaTheme="minorEastAsia" w:hAnsiTheme="minorHAnsi" w:cstheme="minorBidi"/>
-        <w:sz w:val="24"/>
-        <w:szCs w:val="24"/>
-        <w:lang w:val="en-US" w:eastAsia="ja-JP" w:bidi="ar-SA"/>
-      </w:rPr>
-    </w:rPrDefault>
-    <w:pPrDefault/>
-  </w:docDefaults>
-  <w:latentStyles w:defLockedState="0" w:defUIPriority="99" w:defSemiHidden="1" w:defUnhideWhenUsed="1" w:defQFormat="0" w:count="276">
-    <w:lsdException w:name="Normal" w:semiHidden="0" w:uiPriority="0" w:unhideWhenUsed="0" w:qFormat="1"/>
-    <w:lsdException w:name="heading 1" w:semiHidden="0" w:uiPriority="9" w:unhideWhenUsed="0" w:qFormat="1"/>
-    <w:lsdException w:name="heading 2" w:uiPriority="9" w:qFormat="1"/>
-    <w:lsdException w:name="heading 3" w:uiPriority="9" w:qFormat="1"/>
-    <w:lsdException w:name="heading 4" w:uiPriority="9" w:qFormat="1"/>
-    <w:lsdException w:name="heading 5" w:uiPriority="9" w:qFormat="1"/>
-    <w:lsdException w:name="heading 6" w:uiPriority="9" w:qFormat="1"/>
-    <w:lsdException w:name="heading 7" w:uiPriority="9" w:qFormat="1"/>
-    <w:lsdException w:name="heading 8" w:uiPriority="9" w:qFormat="1"/>
-    <w:lsdException w:name="heading 9" w:uiPriority="9" w:qFormat="1"/>
-    <w:lsdException w:name="toc 1" w:uiPriority="39"/>
-    <w:lsdException w:name="toc 2" w:uiPriority="39"/>
-    <w:lsdException w:name="toc 3" w:uiPriority="39"/>
-    <w:lsdException w:name="toc 4" w:uiPriority="39"/>
-    <w:lsdException w:name="toc 5" w:uiPriority="39"/>
-    <w:lsdException w:name="toc 6" w:uiPriority="39"/>
-    <w:lsdException w:name="toc 7" w:uiPriority="39"/>
-    <w:lsdException w:name="toc 8" w:uiPriority="39"/>
-    <w:lsdException w:name="toc 9" w:uiPriority="39"/>
-    <w:lsdException w:name="caption" w:uiPriority="35" w:qFormat="1"/>
-    <w:lsdException w:name="Title" w:semiHidden="0" w:uiPriority="10" w:unhideWhenUsed="0" w:qFormat="1"/>
-    <w:lsdException w:name="Default Paragraph Font" w:uiPriority="1"/>
-    <w:lsdException w:name="Subtitle" w:semiHidden="0" w:uiPriority="11" w:unhideWhenUsed="0" w:qFormat="1"/>
-    <w:lsdException w:name="Strong" w:semiHidden="0" w:uiPriority="22" w:unhideWhenUsed="0" w:qFormat="1"/>
-    <w:lsdException w:name="Emphasis" w:semiHidden="0" w:uiPriority="20" w:unhideWhenUsed="0" w:qFormat="1"/>
-    <w:lsdException w:name="Table Grid" w:semiHidden="0" w:uiPriority="59" w:unhideWhenUsed="0"/>
-    <w:lsdException w:name="Placeholder Text" w:unhideWhenUsed="0"/>
-    <w:lsdException w:name="No Spacing" w:semiHidden="0" w:uiPriority="1" w:unhideWhenUsed="0" w:qFormat="1"/>
-    <w:lsdException w:name="Light Shading" w:semiHidden="0" w:uiPriority="60" w:unhideWhenUsed="0"/>
-    <w:lsdException w:name="Light List" w:semiHidden="0" w:uiPriority="61" w:unhideWhenUsed="0"/>
-    <w:lsdException w:name="Light Grid" w:semiHidden="0" w:uiPriority="62" w:unhideWhenUsed="0"/>
-    <w:lsdException w:name="Medium Shading 1" w:semiHidden="0" w:uiPriority="63" w:unhideWhenUsed="0"/>
-    <w:lsdException w:name="Medium Shading 2" w:semiHidden="0" w:uiPriority="64" w:unhideWhenUsed="0"/>
-    <w:lsdException w:name="Medium List 1" w:semiHidden="0" w:uiPriority="65" w:unhideWhenUsed="0"/>
-    <w:lsdException w:name="Medium List 2" w:semiHidden="0" w:uiPriority="66" w:unhideWhenUsed="0"/>
-    <w:lsdException w:name="Medium Grid 1" w:semiHidden="0" w:uiPriority="67" w:unhideWhenUsed="0"/>
-    <w:lsdException w:name="Medium Grid 2" w:semiHidden="0" w:uiPriority="68" w:unhideWhenUsed="0"/>
-    <w:lsdException w:name="Medium Grid 3" w:semiHidden="0" w:uiPriority="69" w:unhideWhenUsed="0"/>
-    <w:lsdException w:name="Dark List" w:semiHidden="0" w:uiPriority="70" w:unhideWhenUsed="0"/>
-    <w:lsdException w:name="Colorful Shading" w:semiHidden="0" w:uiPriority="71" w:unhideWhenUsed="0"/>
-    <w:lsdException w:name="Colorful List" w:semiHidden="0" w:uiPriority="72" w:unhideWhenUsed="0"/>
-    <w:lsdException w:name="Colorful Grid" w:semiHidden="0" w:uiPriority="73" w:unhideWhenUsed="0"/>
-    <w:lsdException w:name="Light Shading Accent 1" w:semiHidden="0" w:uiPriority="60" w:unhideWhenUsed="0"/>
-    <w:lsdException w:name="Light List Accent 1" w:semiHidden="0" w:uiPriority="61" w:unhideWhenUsed="0"/>
-    <w:lsdException w:name="Light Grid Accent 1" w:semiHidden="0" w:uiPriority="62" w:unhideWhenUsed="0"/>
-    <w:lsdException w:name="Medium Shading 1 Accent 1" w:semiHidden="0" w:uiPriority="63" w:unhideWhenUsed="0"/>
-    <w:lsdException w:name="Medium Shading 2 Accent 1" w:semiHidden="0" w:uiPriority="64" w:unhideWhenUsed="0"/>
-    <w:lsdException w:name="Medium List 1 Accent 1" w:semiHidden="0" w:uiPriority="65" w:unhideWhenUsed="0"/>
-    <w:lsdException w:name="Revision" w:unhideWhenUsed="0"/>
-    <w:lsdException w:name="List Paragraph" w:semiHidden="0" w:uiPriority="34" w:unhideWhenUsed="0" w:qFormat="1"/>
-    <w:lsdException w:name="Quote" w:semiHidden="0" w:uiPriority="29" w:unhideWhenUsed="0" w:qFormat="1"/>
-    <w:lsdException w:name="Intense Quote" w:semiHidden="0" w:uiPriority="30" w:unhideWhenUsed="0" w:qFormat="1"/>
-    <w:lsdException w:name="Medium List 2 Accent 1" w:semiHidden="0" w:uiPriority="66" w:unhideWhenUsed="0"/>
-    <w:lsdException w:name="Medium Grid 1 Accent 1" w:semiHidden="0" w:uiPriority="67" w:unhideWhenUsed="0"/>
-    <w:lsdException w:name="Medium Grid 2 Accent 1" w:semiHidden="0" w:uiPriority="68" w:unhideWhenUsed="0"/>
-    <w:lsdException w:name="Medium Grid 3 Accent 1" w:semiHidden="0" w:uiPriority="69" w:unhideWhenUsed="0"/>
-    <w:lsdException w:name="Dark List Accent 1" w:semiHidden="0" w:uiPriority="70" w:unhideWhenUsed="0"/>
-    <w:lsdException w:name="Colorful Shading Accent 1" w:semiHidden="0" w:uiPriority="71" w:unhideWhenUsed="0"/>
-    <w:lsdException w:name="Colorful List Accent 1" w:semiHidden="0" w:uiPriority="72" w:unhideWhenUsed="0"/>
-    <w:lsdException w:name="Colorful Grid Accent 1" w:semiHidden="0" w:uiPriority="73" w:unhideWhenUsed="0"/>
-    <w:lsdException w:name="Light Shading Accent 2" w:semiHidden="0" w:uiPriority="60" w:unhideWhenUsed="0"/>
-    <w:lsdException w:name="Light List Accent 2" w:semiHidden="0" w:uiPriority="61" w:unhideWhenUsed="0"/>
-    <w:lsdException w:name="Light Grid Accent 2" w:semiHidden="0" w:uiPriority="62" w:unhideWhenUsed="0"/>
-    <w:lsdException w:name="Medium Shading 1 Accent 2" w:semiHidden="0" w:uiPriority="63" w:unhideWhenUsed="0"/>
-    <w:lsdException w:name="Medium Shading 2 Accent 2" w:semiHidden="0" w:uiPriority="64" w:unhideWhenUsed="0"/>
-    <w:lsdException w:name="Medium List 1 Accent 2" w:semiHidden="0" w:uiPriority="65" w:unhideWhenUsed="0"/>
-    <w:lsdException w:name="Medium List 2 Accent 2" w:semiHidden="0" w:uiPriority="66" w:unhideWhenUsed="0"/>
-    <w:lsdException w:name="Medium Grid 1 Accent 2" w:semiHidden="0" w:uiPriority="67" w:unhideWhenUsed="0"/>
-    <w:lsdException w:name="Medium Grid 2 Accent 2" w:semiHidden="0" w:uiPriority="68" w:unhideWhenUsed="0"/>
-    <w:lsdException w:name="Medium Grid 3 Accent 2" w:semiHidden="0" w:uiPriority="69" w:unhideWhenUsed="0"/>
-    <w:lsdException w:name="Dark List Accent 2" w:semiHidden="0" w:uiPriority="70" w:unhideWhenUsed="0"/>
-    <w:lsdException w:name="Colorful Shading Accent 2" w:semiHidden="0" w:uiPriority="71" w:unhideWhenUsed="0"/>
-    <w:lsdException w:name="Colorful List Accent 2" w:semiHidden="0" w:uiPriority="72" w:unhideWhenUsed="0"/>
-    <w:lsdException w:name="Colorful Grid Accent 2" w:semiHidden="0" w:uiPriority="73" w:unhideWhenUsed="0"/>
-    <w:lsdException w:name="Light Shading Accent 3" w:semiHidden="0" w:uiPriority="60" w:unhideWhenUsed="0"/>
-    <w:lsdException w:name="Light List Accent 3" w:semiHidden="0" w:uiPriority="61" w:unhideWhenUsed="0"/>
-    <w:lsdException w:name="Light Grid Accent 3" w:semiHidden="0" w:uiPriority="62" w:unhideWhenUsed="0"/>
-    <w:lsdException w:name="Medium Shading 1 Accent 3" w:semiHidden="0" w:uiPriority="63" w:unhideWhenUsed="0"/>
-    <w:lsdException w:name="Medium Shading 2 Accent 3" w:semiHidden="0" w:uiPriority="64" w:unhideWhenUsed="0"/>
-    <w:lsdException w:name="Medium List 1 Accent 3" w:semiHidden="0" w:uiPriority="65" w:unhideWhenUsed="0"/>
-    <w:lsdException w:name="Medium List 2 Accent 3" w:semiHidden="0" w:uiPriority="66" w:unhideWhenUsed="0"/>
-    <w:lsdException w:name="Medium Grid 1 Accent 3" w:semiHidden="0" w:uiPriority="67" w:unhideWhenUsed="0"/>
-    <w:lsdException w:name="Medium Grid 2 Accent 3" w:semiHidden="0" w:uiPriority="68" w:unhideWhenUsed="0"/>
-    <w:lsdException w:name="Medium Grid 3 Accent 3" w:semiHidden="0" w:uiPriority="69" w:unhideWhenUsed="0"/>
-    <w:lsdException w:name="Dark List Accent 3" w:semiHidden="0" w:uiPriority="70" w:unhideWhenUsed="0"/>
-    <w:lsdException w:name="Colorful Shading Accent 3" w:semiHidden="0" w:uiPriority="71" w:unhideWhenUsed="0"/>
-    <w:lsdException w:name="Colorful List Accent 3" w:semiHidden="0" w:uiPriority="72" w:unhideWhenUsed="0"/>
-    <w:lsdException w:name="Colorful Grid Accent 3" w:semiHidden="0" w:uiPriority="73" w:unhideWhenUsed="0"/>
-    <w:lsdException w:name="Light Shading Accent 4" w:semiHidden="0" w:uiPriority="60" w:unhideWhenUsed="0"/>
-    <w:lsdException w:name="Light List Accent 4" w:semiHidden="0" w:uiPriority="61" w:unhideWhenUsed="0"/>
-    <w:lsdException w:name="Light Grid Accent 4" w:semiHidden="0" w:uiPriority="62" w:unhideWhenUsed="0"/>
-    <w:lsdException w:name="Medium Shading 1 Accent 4" w:semiHidden="0" w:uiPriority="63" w:unhideWhenUsed="0"/>
-    <w:lsdException w:name="Medium Shading 2 Accent 4" w:semiHidden="0" w:uiPriority="64" w:unhideWhenUsed="0"/>
-    <w:lsdException w:name="Medium List 1 Accent 4" w:semiHidden="0" w:uiPriority="65" w:unhideWhenUsed="0"/>
-    <w:lsdException w:name="Medium List 2 Accent 4" w:semiHidden="0" w:uiPriority="66" w:unhideWhenUsed="0"/>
-    <w:lsdException w:name="Medium Grid 1 Accent 4" w:semiHidden="0" w:uiPriority="67" w:unhideWhenUsed="0"/>
-    <w:lsdException w:name="Medium Grid 2 Accent 4" w:semiHidden="0" w:uiPriority="68" w:unhideWhenUsed="0"/>
-    <w:lsdException w:name="Medium Grid 3 Accent 4" w:semiHidden="0" w:uiPriority="69" w:unhideWhenUsed="0"/>
-    <w:lsdException w:name="Dark List Accent 4" w:semiHidden="0" w:uiPriority="70" w:unhideWhenUsed="0"/>
-    <w:lsdException w:name="Colorful Shading Accent 4" w:semiHidden="0" w:uiPriority="71" w:unhideWhenUsed="0"/>
-    <w:lsdException w:name="Colorful List Accent 4" w:semiHidden="0" w:uiPriority="72" w:unhideWhenUsed="0"/>
-    <w:lsdException w:name="Colorful Grid Accent 4" w:semiHidden="0" w:uiPriority="73" w:unhideWhenUsed="0"/>
-    <w:lsdException w:name="Light Shading Accent 5" w:semiHidden="0" w:uiPriority="60" w:unhideWhenUsed="0"/>
-    <w:lsdException w:name="Light List Accent 5" w:semiHidden="0" w:uiPriority="61" w:unhideWhenUsed="0"/>
-    <w:lsdException w:name="Light Grid Accent 5" w:semiHidden="0" w:uiPriority="62" w:unhideWhenUsed="0"/>
-    <w:lsdException w:name="Medium Shading 1 Accent 5" w:semiHidden="0" w:uiPriority="63" w:unhideWhenUsed="0"/>
-    <w:lsdException w:name="Medium Shading 2 Accent 5" w:semiHidden="0" w:uiPriority="64" w:unhideWhenUsed="0"/>
-    <w:lsdException w:name="Medium List 1 Accent 5" w:semiHidden="0" w:uiPriority="65" w:unhideWhenUsed="0"/>
-    <w:lsdException w:name="Medium List 2 Accent 5" w:semiHidden="0" w:uiPriority="66" w:unhideWhenUsed="0"/>
-    <w:lsdException w:name="Medium Grid 1 Accent 5" w:semiHidden="0" w:uiPriority="67" w:unhideWhenUsed="0"/>
-    <w:lsdException w:name="Medium Grid 2 Accent 5" w:semiHidden="0" w:uiPriority="68" w:unhideWhenUsed="0"/>
-    <w:lsdException w:name="Medium Grid 3 Accent 5" w:semiHidden="0" w:uiPriority="69" w:unhideWhenUsed="0"/>
-    <w:lsdException w:name="Dark List Accent 5" w:semiHidden="0" w:uiPriority="70" w:unhideWhenUsed="0"/>
-    <w:lsdException w:name="Colorful Shading Accent 5" w:semiHidden="0" w:uiPriority="71" w:unhideWhenUsed="0"/>
-    <w:lsdException w:name="Colorful List Accent 5" w:semiHidden="0" w:uiPriority="72" w:unhideWhenUsed="0"/>
-    <w:lsdException w:name="Colorful Grid Accent 5" w:semiHidden="0" w:uiPriority="73" w:unhideWhenUsed="0"/>
-    <w:lsdException w:name="Light Shading Accent 6" w:semiHidden="0" w:uiPriority="60" w:unhideWhenUsed="0"/>
-    <w:lsdException w:name="Light List Accent 6" w:semiHidden="0" w:uiPriority="61" w:unhideWhenUsed="0"/>
-    <w:lsdException w:name="Light Grid Accent 6" w:semiHidden="0" w:uiPriority="62" w:unhideWhenUsed="0"/>
-    <w:lsdException w:name="Medium Shading 1 Accent 6" w:semiHidden="0" w:uiPriority="63" w:unhideWhenUsed="0"/>
-    <w:lsdException w:name="Medium Shading 2 Accent 6" w:semiHidden="0" w:uiPriority="64" w:unhideWhenUsed="0"/>
-    <w:lsdException w:name="Medium List 1 Accent 6" w:semiHidden="0" w:uiPriority="65" w:unhideWhenUsed="0"/>
-    <w:lsdException w:name="Medium List 2 Accent 6" w:semiHidden="0" w:uiPriority="66" w:unhideWhenUsed="0"/>
-    <w:lsdException w:name="Medium Grid 1 Accent 6" w:semiHidden="0" w:uiPriority="67" w:unhideWhenUsed="0"/>
-    <w:lsdException w:name="Medium Grid 2 Accent 6" w:semiHidden="0" w:uiPriority="68" w:unhideWhenUsed="0"/>
-    <w:lsdException w:name="Medium Grid 3 Accent 6" w:semiHidden="0" w:uiPriority="69" w:unhideWhenUsed="0"/>
-    <w:lsdException w:name="Dark List Accent 6" w:semiHidden="0" w:uiPriority="70" w:unhideWhenUsed="0"/>
-    <w:lsdException w:name="Colorful Shading Accent 6" w:semiHidden="0" w:uiPriority="71" w:unhideWhenUsed="0"/>
-    <w:lsdException w:name="Colorful List Accent 6" w:semiHidden="0" w:uiPriority="72" w:unhideWhenUsed="0"/>
-    <w:lsdException w:name="Colorful Grid Accent 6" w:semiHidden="0" w:uiPriority="73" w:unhideWhenUsed="0"/>
-    <w:lsdException w:name="Subtle Emphasis" w:semiHidden="0" w:uiPriority="19" w:unhideWhenUsed="0" w:qFormat="1"/>
-    <w:lsdException w:name="Intense Emphasis" w:semiHidden="0" w:uiPriority="21" w:unhideWhenUsed="0" w:qFormat="1"/>
-    <w:lsdException w:name="Subtle Reference" w:semiHidden="0" w:uiPriority="31" w:unhideWhenUsed="0" w:qFormat="1"/>
-    <w:lsdException w:name="Intense Reference" w:semiHidden="0" w:uiPriority="32" w:unhideWhenUsed="0" w:qFormat="1"/>
-    <w:lsdException w:name="Book Title" w:semiHidden="0" w:uiPriority="33" w:unhideWhenUsed="0" w:qFormat="1"/>
-    <w:lsdException w:name="Bibliography" w:uiPriority="37"/>
-    <w:lsdException w:name="TOC Heading" w:uiPriority="39" w:qFormat="1"/>
-  </w:latentStyles>
-  <w:style w:type="paragraph" w:default="1" w:styleId="Normal">
-    <w:name w:val="Normal"/>
-    <w:qFormat/>
-  </w:style>
-  <w:style w:type="character" w:default="1" w:styleId="DefaultParagraphFont">
-    <w:name w:val="Default Paragraph Font"/>
-    <w:uiPriority w:val="1"/>
-    <w:semiHidden/>
-    <w:unhideWhenUsed/>
-  </w:style>
-  <w:style w:type="table" w:default="1" w:styleId="TableNormal">
-    <w:name w:val="Normal Table"/>
-    <w:uiPriority w:val="99"/>
-    <w:semiHidden/>
-    <w:unhideWhenUsed/>
-    <w:tblPr>
-      <w:tblInd w:w="0" w:type="dxa"/>
-      <w:tblCellMar>
-        <w:top w:w="0" w:type="dxa"/>
-        <w:left w:w="108" w:type="dxa"/>
-        <w:bottom w:w="0" w:type="dxa"/>
-        <w:right w:w="108" w:type="dxa"/>
-      </w:tblCellMar>
-    </w:tblPr>
-  </w:style>
-  <w:style w:type="numbering" w:default="1" w:styleId="NoList">
-    <w:name w:val="No List"/>
-    <w:uiPriority w:val="99"/>
-    <w:semiHidden/>
-    <w:unhideWhenUsed/>
-  </w:style>
-  <w:style w:type="character" w:styleId="PlaceholderText">
-    <w:name w:val="Placeholder Text"/>
-    <w:basedOn w:val="DefaultParagraphFont"/>
-    <w:uiPriority w:val="99"/>
-    <w:semiHidden/>
-    <w:rsid w:val="007729BD"/>
-    <w:rPr>
-      <w:color w:val="808080"/>
-    </w:rPr>
-  </w:style>
-</w:styles>
-</file>
-
-<file path=word/glossary/webSettings.xml><?xml version="1.0" encoding="utf-8"?>
-<w:webSettings xmlns:mc="http://schemas.openxmlformats.org/markup-compatibility/2006" xmlns:r="http://schemas.openxmlformats.org/officeDocument/2006/relationships" xmlns:w="http://schemas.openxmlformats.org/wordprocessingml/2006/main" xmlns:w14="http://schemas.microsoft.com/office/word/2010/wordml" mc:Ignorable="w14">
-  <w:allowPNG/>
-  <w:doNotSaveAsSingleFile/>
-</w:webSettings>
 </file>
 
 <file path=word/theme/theme1.xml><?xml version="1.0" encoding="utf-8"?>
@@ -2996,7 +2667,7 @@
 </file>
 
 <file path=customXml/itemProps1.xml><?xml version="1.0" encoding="utf-8"?>
-<ds:datastoreItem xmlns:ds="http://schemas.openxmlformats.org/officeDocument/2006/customXml" ds:itemID="{C9BF4D3B-61BA-0742-9967-81EAF5DDF17A}">
+<ds:datastoreItem xmlns:ds="http://schemas.openxmlformats.org/officeDocument/2006/customXml" ds:itemID="{40BA56A6-28D8-4841-B4CB-9CAE17FBC175}">
   <ds:schemaRefs>
     <ds:schemaRef ds:uri="http://schemas.openxmlformats.org/officeDocument/2006/bibliography"/>
   </ds:schemaRefs>

</xml_diff>